<commit_message>
UnitTest, Function and Document changes
</commit_message>
<xml_diff>
--- a/BattleShipStateTracker/Documentation/Battleship Game_SRS Document.docx
+++ b/BattleShipStateTracker/Documentation/Battleship Game_SRS Document.docx
@@ -714,6 +714,16 @@
     </w:p>
     <w:p>
       <w:pPr>
+        <w:pStyle w:val="Normal"/>
+        <w:rPr>
+          <w:sz w:val="24"/>
+          <w:szCs w:val="24"/>
+          <w:lang w:eastAsia="en-IN"/>
+        </w:rPr>
+      </w:pPr>
+    </w:p>
+    <w:p>
+      <w:pPr>
         <w:rPr>
           <w:b/>
           <w:bCs/>
@@ -753,19 +763,48 @@
     </w:p>
     <w:p>
       <w:pPr>
-        <w:rPr>
-          <w:sz w:val="24"/>
-          <w:szCs w:val="24"/>
-          <w:lang w:eastAsia="en-IN"/>
-        </w:rPr>
-      </w:pPr>
-      <w:r>
-        <w:rPr>
-          <w:sz w:val="24"/>
-          <w:szCs w:val="24"/>
-          <w:lang w:eastAsia="en-IN"/>
-        </w:rPr>
-        <w:t>https://localhost: {port}/api/CreateBoard</w:t>
+        <w:pStyle w:val="ListParagraph"/>
+        <w:numPr>
+          <w:ilvl w:val="0"/>
+          <w:numId w:val="17"/>
+        </w:numPr>
+        <w:rPr>
+          <w:sz w:val="24"/>
+          <w:szCs w:val="24"/>
+          <w:lang w:eastAsia="en-IN"/>
+        </w:rPr>
+      </w:pPr>
+      <w:r>
+        <w:rPr>
+          <w:sz w:val="24"/>
+          <w:szCs w:val="24"/>
+          <w:lang w:eastAsia="en-IN"/>
+        </w:rPr>
+        <w:t>https://localhost: {port}/</w:t>
+      </w:r>
+      <w:r>
+        <w:rPr>
+          <w:sz w:val="24"/>
+          <w:szCs w:val="24"/>
+          <w:lang w:eastAsia="en-IN"/>
+        </w:rPr>
+        <w:t>api</w:t>
+      </w:r>
+      <w:r>
+        <w:rPr>
+          <w:sz w:val="24"/>
+          <w:szCs w:val="24"/>
+          <w:lang w:eastAsia="en-IN"/>
+        </w:rPr>
+        <w:t>/</w:t>
+      </w:r>
+      <w:r>
+        <w:rPr>
+          <w:sz w:val="24"/>
+          <w:szCs w:val="24"/>
+          <w:lang w:eastAsia="en-IN"/>
+        </w:rPr>
+        <w:t>CreateBoard</w:t>
       </w:r>
       <w:r>
         <w:rPr>
@@ -778,19 +817,40 @@
     </w:p>
     <w:p>
       <w:pPr>
-        <w:rPr>
-          <w:sz w:val="24"/>
-          <w:szCs w:val="24"/>
-          <w:lang w:eastAsia="en-IN"/>
-        </w:rPr>
-      </w:pPr>
-      <w:r>
-        <w:rPr>
-          <w:sz w:val="24"/>
-          <w:szCs w:val="24"/>
-          <w:lang w:eastAsia="en-IN"/>
-        </w:rPr>
-        <w:t>https://localhost: {port}/api/</w:t>
+        <w:pStyle w:val="ListParagraph"/>
+        <w:numPr>
+          <w:ilvl w:val="0"/>
+          <w:numId w:val="17"/>
+        </w:numPr>
+        <w:rPr>
+          <w:sz w:val="24"/>
+          <w:szCs w:val="24"/>
+          <w:lang w:eastAsia="en-IN"/>
+        </w:rPr>
+      </w:pPr>
+      <w:r>
+        <w:rPr>
+          <w:sz w:val="24"/>
+          <w:szCs w:val="24"/>
+          <w:lang w:eastAsia="en-IN"/>
+        </w:rPr>
+        <w:t>https://localhost: {port}/</w:t>
+      </w:r>
+      <w:r>
+        <w:rPr>
+          <w:sz w:val="24"/>
+          <w:szCs w:val="24"/>
+          <w:lang w:eastAsia="en-IN"/>
+        </w:rPr>
+        <w:t>api</w:t>
+      </w:r>
+      <w:r>
+        <w:rPr>
+          <w:sz w:val="24"/>
+          <w:szCs w:val="24"/>
+          <w:lang w:eastAsia="en-IN"/>
+        </w:rPr>
+        <w:t>/</w:t>
       </w:r>
       <w:r>
         <w:rPr>
@@ -806,15 +866,116 @@
           <w:szCs w:val="24"/>
           <w:lang w:eastAsia="en-IN"/>
         </w:rPr>
-        <w:t>/{TotalShips}</w:t>
-      </w:r>
-      <w:r>
-        <w:rPr>
-          <w:sz w:val="24"/>
-          <w:szCs w:val="24"/>
-          <w:lang w:eastAsia="en-IN"/>
-        </w:rPr>
         <w:t>: Places a ship on the player's board during setup phase.</w:t>
+      </w:r>
+    </w:p>
+    <w:p>
+      <w:pPr>
+        <w:pStyle w:val="Normal"/>
+        <w:ind w:firstLine="720"/>
+        <w:rPr>
+          <w:sz w:val="24"/>
+          <w:szCs w:val="24"/>
+          <w:lang w:eastAsia="en-IN"/>
+        </w:rPr>
+      </w:pPr>
+      <w:r>
+        <w:rPr>
+          <w:sz w:val="24"/>
+          <w:szCs w:val="24"/>
+          <w:lang w:eastAsia="en-IN"/>
+        </w:rPr>
+        <w:t xml:space="preserve">Need to Pass </w:t>
+      </w:r>
+      <w:r>
+        <w:rPr>
+          <w:sz w:val="24"/>
+          <w:szCs w:val="24"/>
+          <w:lang w:eastAsia="en-IN"/>
+        </w:rPr>
+        <w:t>TotalShips</w:t>
+      </w:r>
+      <w:r>
+        <w:rPr>
+          <w:sz w:val="24"/>
+          <w:szCs w:val="24"/>
+          <w:lang w:eastAsia="en-IN"/>
+        </w:rPr>
+        <w:t xml:space="preserve"> from Json body</w:t>
+      </w:r>
+    </w:p>
+    <w:p>
+      <w:pPr>
+        <w:pStyle w:val="Normal"/>
+        <w:spacing w:before="240" w:beforeAutospacing="off" w:after="240" w:afterAutospacing="off"/>
+        <w:ind w:firstLine="720"/>
+        <w:rPr>
+          <w:rFonts w:ascii="Calibri" w:hAnsi="Calibri" w:eastAsia="Calibri" w:cs="Calibri"/>
+          <w:noProof w:val="0"/>
+          <w:sz w:val="24"/>
+          <w:szCs w:val="24"/>
+          <w:lang w:val="en-IN"/>
+        </w:rPr>
+      </w:pPr>
+      <w:r>
+        <w:rPr>
+          <w:sz w:val="24"/>
+          <w:szCs w:val="24"/>
+          <w:lang w:eastAsia="en-IN"/>
+        </w:rPr>
+        <w:t>Ex.</w:t>
+      </w:r>
+      <w:r>
+        <w:rPr>
+          <w:rFonts w:ascii="Calibri" w:hAnsi="Calibri" w:eastAsia="Calibri" w:cs="Calibri"/>
+          <w:noProof w:val="0"/>
+          <w:sz w:val="24"/>
+          <w:szCs w:val="24"/>
+          <w:lang w:val="en-IN"/>
+        </w:rPr>
+        <w:t xml:space="preserve"> {</w:t>
+      </w:r>
+      <w:r>
+        <w:rPr>
+          <w:rFonts w:ascii="Calibri" w:hAnsi="Calibri" w:eastAsia="Calibri" w:cs="Calibri"/>
+          <w:noProof w:val="0"/>
+          <w:color w:val="B6424C"/>
+          <w:sz w:val="24"/>
+          <w:szCs w:val="24"/>
+          <w:lang w:val="en-IN"/>
+        </w:rPr>
+        <w:t>"TotalShips"</w:t>
+      </w:r>
+      <w:r>
+        <w:rPr>
+          <w:rFonts w:ascii="Calibri" w:hAnsi="Calibri" w:eastAsia="Calibri" w:cs="Calibri"/>
+          <w:noProof w:val="0"/>
+          <w:sz w:val="24"/>
+          <w:szCs w:val="24"/>
+          <w:lang w:val="en-IN"/>
+        </w:rPr>
+        <w:t>:</w:t>
+      </w:r>
+      <w:r>
+        <w:rPr>
+          <w:rFonts w:ascii="Calibri" w:hAnsi="Calibri" w:eastAsia="Calibri" w:cs="Calibri"/>
+          <w:noProof w:val="0"/>
+          <w:color w:val="2B9B62"/>
+          <w:sz w:val="24"/>
+          <w:szCs w:val="24"/>
+          <w:lang w:val="en-IN"/>
+        </w:rPr>
+        <w:t>1</w:t>
+      </w:r>
+      <w:r>
+        <w:rPr>
+          <w:rFonts w:ascii="Calibri" w:hAnsi="Calibri" w:eastAsia="Calibri" w:cs="Calibri"/>
+          <w:noProof w:val="0"/>
+          <w:sz w:val="24"/>
+          <w:szCs w:val="24"/>
+          <w:lang w:val="en-IN"/>
+        </w:rPr>
+        <w:t>}</w:t>
       </w:r>
     </w:p>
     <w:p>
@@ -914,33 +1075,31 @@
           <w:szCs w:val="24"/>
           <w:lang w:eastAsia="en-IN"/>
         </w:rPr>
-        <w:t>https://localhost: {port}/api/</w:t>
-      </w:r>
-      <w:r>
-        <w:rPr>
-          <w:sz w:val="24"/>
-          <w:szCs w:val="24"/>
-          <w:lang w:eastAsia="en-IN"/>
-        </w:rPr>
-        <w:t>FireShip/{x-cordinate</w:t>
-      </w:r>
-      <w:proofErr w:type="gramStart"/>
-      <w:r>
-        <w:rPr>
-          <w:sz w:val="24"/>
-          <w:szCs w:val="24"/>
-          <w:lang w:eastAsia="en-IN"/>
-        </w:rPr>
-        <w:t>},{</w:t>
-      </w:r>
-      <w:proofErr w:type="gramEnd"/>
-      <w:r>
-        <w:rPr>
-          <w:sz w:val="24"/>
-          <w:szCs w:val="24"/>
-          <w:lang w:eastAsia="en-IN"/>
-        </w:rPr>
-        <w:t>y-cordinate}</w:t>
+        <w:t>https://localhost: {port}/</w:t>
+      </w:r>
+      <w:r>
+        <w:rPr>
+          <w:sz w:val="24"/>
+          <w:szCs w:val="24"/>
+          <w:lang w:eastAsia="en-IN"/>
+        </w:rPr>
+        <w:t>api</w:t>
+      </w:r>
+      <w:r>
+        <w:rPr>
+          <w:sz w:val="24"/>
+          <w:szCs w:val="24"/>
+          <w:lang w:eastAsia="en-IN"/>
+        </w:rPr>
+        <w:t>/</w:t>
+      </w:r>
+      <w:r>
+        <w:rPr>
+          <w:sz w:val="24"/>
+          <w:szCs w:val="24"/>
+          <w:lang w:eastAsia="en-IN"/>
+        </w:rPr>
+        <w:t>FireShip</w:t>
       </w:r>
       <w:r>
         <w:rPr>
@@ -972,7 +1131,181 @@
           <w:szCs w:val="24"/>
           <w:lang w:eastAsia="en-IN"/>
         </w:rPr>
-        <w:t xml:space="preserve"> API respond with the hit, miss and game win message.</w:t>
+        <w:t xml:space="preserve"> API respond with the hit, </w:t>
+      </w:r>
+      <w:r>
+        <w:rPr>
+          <w:sz w:val="24"/>
+          <w:szCs w:val="24"/>
+          <w:lang w:eastAsia="en-IN"/>
+        </w:rPr>
+        <w:t>miss</w:t>
+      </w:r>
+      <w:r>
+        <w:rPr>
+          <w:sz w:val="24"/>
+          <w:szCs w:val="24"/>
+          <w:lang w:eastAsia="en-IN"/>
+        </w:rPr>
+        <w:t xml:space="preserve"> and game win message.</w:t>
+      </w:r>
+    </w:p>
+    <w:p>
+      <w:pPr>
+        <w:pStyle w:val="Normal"/>
+        <w:ind w:firstLine="0"/>
+        <w:rPr>
+          <w:rFonts w:ascii="Calibri" w:hAnsi="Calibri" w:eastAsia="Calibri" w:cs="Calibri"/>
+          <w:noProof w:val="0"/>
+          <w:sz w:val="24"/>
+          <w:szCs w:val="24"/>
+          <w:lang w:val="en-IN"/>
+        </w:rPr>
+      </w:pPr>
+      <w:r>
+        <w:rPr>
+          <w:sz w:val="24"/>
+          <w:szCs w:val="24"/>
+          <w:lang w:eastAsia="en-IN"/>
+        </w:rPr>
+        <w:t>Need to Pass board coordinates from Json body</w:t>
+      </w:r>
+    </w:p>
+    <w:p>
+      <w:pPr>
+        <w:pStyle w:val="Normal"/>
+        <w:ind w:firstLine="0"/>
+        <w:rPr>
+          <w:sz w:val="24"/>
+          <w:szCs w:val="24"/>
+          <w:lang w:eastAsia="en-IN"/>
+        </w:rPr>
+      </w:pPr>
+      <w:r>
+        <w:rPr>
+          <w:sz w:val="24"/>
+          <w:szCs w:val="24"/>
+          <w:lang w:eastAsia="en-IN"/>
+        </w:rPr>
+        <w:t>Ex.</w:t>
+      </w:r>
+    </w:p>
+    <w:p>
+      <w:pPr>
+        <w:pStyle w:val="Normal"/>
+        <w:ind w:firstLine="0"/>
+        <w:rPr>
+          <w:sz w:val="24"/>
+          <w:szCs w:val="24"/>
+          <w:lang w:eastAsia="en-IN"/>
+        </w:rPr>
+      </w:pPr>
+      <w:r>
+        <w:rPr>
+          <w:sz w:val="24"/>
+          <w:szCs w:val="24"/>
+          <w:lang w:eastAsia="en-IN"/>
+        </w:rPr>
+        <w:t>{</w:t>
+      </w:r>
+    </w:p>
+    <w:p>
+      <w:pPr>
+        <w:spacing w:before="240" w:beforeAutospacing="off" w:after="240" w:afterAutospacing="off"/>
+      </w:pPr>
+      <w:r>
+        <w:rPr>
+          <w:rFonts w:ascii="Calibri" w:hAnsi="Calibri" w:eastAsia="Calibri" w:cs="Calibri"/>
+          <w:noProof w:val="0"/>
+          <w:color w:val="B6424C"/>
+          <w:sz w:val="24"/>
+          <w:szCs w:val="24"/>
+          <w:lang w:val="en-IN"/>
+        </w:rPr>
+        <w:t>"Xcordinate"</w:t>
+      </w:r>
+      <w:r>
+        <w:rPr>
+          <w:rFonts w:ascii="Calibri" w:hAnsi="Calibri" w:eastAsia="Calibri" w:cs="Calibri"/>
+          <w:noProof w:val="0"/>
+          <w:sz w:val="24"/>
+          <w:szCs w:val="24"/>
+          <w:lang w:val="en-IN"/>
+        </w:rPr>
+        <w:t>:</w:t>
+      </w:r>
+      <w:r>
+        <w:rPr>
+          <w:rFonts w:ascii="Calibri" w:hAnsi="Calibri" w:eastAsia="Calibri" w:cs="Calibri"/>
+          <w:noProof w:val="0"/>
+          <w:color w:val="2B9B62"/>
+          <w:sz w:val="24"/>
+          <w:szCs w:val="24"/>
+          <w:lang w:val="en-IN"/>
+        </w:rPr>
+        <w:t>4</w:t>
+      </w:r>
+      <w:r>
+        <w:rPr>
+          <w:rFonts w:ascii="Calibri" w:hAnsi="Calibri" w:eastAsia="Calibri" w:cs="Calibri"/>
+          <w:noProof w:val="0"/>
+          <w:sz w:val="24"/>
+          <w:szCs w:val="24"/>
+          <w:lang w:val="en-IN"/>
+        </w:rPr>
+        <w:t>,</w:t>
+      </w:r>
+    </w:p>
+    <w:p>
+      <w:pPr>
+        <w:spacing w:before="240" w:beforeAutospacing="off" w:after="240" w:afterAutospacing="off"/>
+      </w:pPr>
+      <w:r>
+        <w:rPr>
+          <w:rFonts w:ascii="Calibri" w:hAnsi="Calibri" w:eastAsia="Calibri" w:cs="Calibri"/>
+          <w:noProof w:val="0"/>
+          <w:color w:val="B6424C"/>
+          <w:sz w:val="24"/>
+          <w:szCs w:val="24"/>
+          <w:lang w:val="en-IN"/>
+        </w:rPr>
+        <w:t>"Ycordinate"</w:t>
+      </w:r>
+      <w:r>
+        <w:rPr>
+          <w:rFonts w:ascii="Calibri" w:hAnsi="Calibri" w:eastAsia="Calibri" w:cs="Calibri"/>
+          <w:noProof w:val="0"/>
+          <w:sz w:val="24"/>
+          <w:szCs w:val="24"/>
+          <w:lang w:val="en-IN"/>
+        </w:rPr>
+        <w:t>:</w:t>
+      </w:r>
+      <w:r>
+        <w:rPr>
+          <w:rFonts w:ascii="Calibri" w:hAnsi="Calibri" w:eastAsia="Calibri" w:cs="Calibri"/>
+          <w:noProof w:val="0"/>
+          <w:color w:val="2B9B62"/>
+          <w:sz w:val="24"/>
+          <w:szCs w:val="24"/>
+          <w:lang w:val="en-IN"/>
+        </w:rPr>
+        <w:t>7</w:t>
+      </w:r>
+    </w:p>
+    <w:p>
+      <w:pPr>
+        <w:spacing w:before="240" w:beforeAutospacing="off" w:after="240" w:afterAutospacing="off"/>
+      </w:pPr>
+      <w:r>
+        <w:rPr>
+          <w:rFonts w:ascii="Calibri" w:hAnsi="Calibri" w:eastAsia="Calibri" w:cs="Calibri"/>
+          <w:noProof w:val="0"/>
+          <w:sz w:val="24"/>
+          <w:szCs w:val="24"/>
+          <w:lang w:val="en-IN"/>
+        </w:rPr>
+        <w:t>}</w:t>
       </w:r>
     </w:p>
     <w:p>
@@ -1407,6 +1740,118 @@
 
 <file path=word/numbering.xml><?xml version="1.0" encoding="utf-8"?>
 <w:numbering xmlns:wpc="http://schemas.microsoft.com/office/word/2010/wordprocessingCanvas" xmlns:cx="http://schemas.microsoft.com/office/drawing/2014/chartex" xmlns:cx1="http://schemas.microsoft.com/office/drawing/2015/9/8/chartex" xmlns:cx2="http://schemas.microsoft.com/office/drawing/2015/10/21/chartex" xmlns:cx3="http://schemas.microsoft.com/office/drawing/2016/5/9/chartex" xmlns:cx4="http://schemas.microsoft.com/office/drawing/2016/5/10/chartex" xmlns:cx5="http://schemas.microsoft.com/office/drawing/2016/5/11/chartex" xmlns:cx6="http://schemas.microsoft.com/office/drawing/2016/5/12/chartex" xmlns:cx7="http://schemas.microsoft.com/office/drawing/2016/5/13/chartex" xmlns:cx8="http://schemas.microsoft.com/office/drawing/2016/5/14/chartex" xmlns:mc="http://schemas.openxmlformats.org/markup-compatibility/2006" xmlns:aink="http://schemas.microsoft.com/office/drawing/2016/ink" xmlns:am3d="http://schemas.microsoft.com/office/drawing/2017/model3d" xmlns:o="urn:schemas-microsoft-com:office:office" xmlns:oel="http://schemas.microsoft.com/office/2019/extlst" xmlns:r="http://schemas.openxmlformats.org/officeDocument/2006/relationships" xmlns:m="http://schemas.openxmlformats.org/officeDocument/2006/math" xmlns:v="urn:schemas-microsoft-com:vml" xmlns:wp14="http://schemas.microsoft.com/office/word/2010/wordprocessingDrawing" xmlns:wp="http://schemas.openxmlformats.org/drawingml/2006/wordprocessingDrawing" xmlns:w10="urn:schemas-microsoft-com:office:word" xmlns:w="http://schemas.openxmlformats.org/wordprocessingml/2006/main" xmlns:w14="http://schemas.microsoft.com/office/word/2010/wordml" xmlns:w15="http://schemas.microsoft.com/office/word/2012/wordml" xmlns:w16cex="http://schemas.microsoft.com/office/word/2018/wordml/cex" xmlns:w16cid="http://schemas.microsoft.com/office/word/2016/wordml/cid" xmlns:w16="http://schemas.microsoft.com/office/word/2018/wordml" xmlns:w16sdtdh="http://schemas.microsoft.com/office/word/2020/wordml/sdtdatahash" xmlns:w16se="http://schemas.microsoft.com/office/word/2015/wordml/symex" xmlns:wpg="http://schemas.microsoft.com/office/word/2010/wordprocessingGroup" xmlns:wpi="http://schemas.microsoft.com/office/word/2010/wordprocessingInk" xmlns:wne="http://schemas.microsoft.com/office/word/2006/wordml" xmlns:wps="http://schemas.microsoft.com/office/word/2010/wordprocessingShape" mc:Ignorable="w14 w15 w16se w16cid w16 w16cex w16sdtdh wp14">
+  <w:abstractNum xmlns:w="http://schemas.openxmlformats.org/wordprocessingml/2006/main" w:abstractNumId="16">
+    <w:nsid w:val="15745ef8"/>
+    <w:multiLevelType xmlns:w="http://schemas.openxmlformats.org/wordprocessingml/2006/main" w:val="hybridMultilevel"/>
+    <w:lvl xmlns:w="http://schemas.openxmlformats.org/wordprocessingml/2006/main" w:ilvl="0">
+      <w:start w:val="1"/>
+      <w:numFmt w:val="bullet"/>
+      <w:lvlText w:val=""/>
+      <w:lvlJc w:val="left"/>
+      <w:pPr>
+        <w:ind w:left="720" w:hanging="360"/>
+      </w:pPr>
+      <w:rPr>
+        <w:rFonts w:hint="default" w:ascii="Symbol" w:hAnsi="Symbol"/>
+      </w:rPr>
+    </w:lvl>
+    <w:lvl xmlns:w="http://schemas.openxmlformats.org/wordprocessingml/2006/main" w:ilvl="1">
+      <w:start w:val="1"/>
+      <w:numFmt w:val="bullet"/>
+      <w:lvlText w:val="o"/>
+      <w:lvlJc w:val="left"/>
+      <w:pPr>
+        <w:ind w:left="1440" w:hanging="360"/>
+      </w:pPr>
+      <w:rPr>
+        <w:rFonts w:hint="default" w:ascii="Courier New" w:hAnsi="Courier New"/>
+      </w:rPr>
+    </w:lvl>
+    <w:lvl xmlns:w="http://schemas.openxmlformats.org/wordprocessingml/2006/main" w:ilvl="2">
+      <w:start w:val="1"/>
+      <w:numFmt w:val="bullet"/>
+      <w:lvlText w:val=""/>
+      <w:lvlJc w:val="left"/>
+      <w:pPr>
+        <w:ind w:left="2160" w:hanging="360"/>
+      </w:pPr>
+      <w:rPr>
+        <w:rFonts w:hint="default" w:ascii="Wingdings" w:hAnsi="Wingdings"/>
+      </w:rPr>
+    </w:lvl>
+    <w:lvl xmlns:w="http://schemas.openxmlformats.org/wordprocessingml/2006/main" w:ilvl="3">
+      <w:start w:val="1"/>
+      <w:numFmt w:val="bullet"/>
+      <w:lvlText w:val=""/>
+      <w:lvlJc w:val="left"/>
+      <w:pPr>
+        <w:ind w:left="2880" w:hanging="360"/>
+      </w:pPr>
+      <w:rPr>
+        <w:rFonts w:hint="default" w:ascii="Symbol" w:hAnsi="Symbol"/>
+      </w:rPr>
+    </w:lvl>
+    <w:lvl xmlns:w="http://schemas.openxmlformats.org/wordprocessingml/2006/main" w:ilvl="4">
+      <w:start w:val="1"/>
+      <w:numFmt w:val="bullet"/>
+      <w:lvlText w:val="o"/>
+      <w:lvlJc w:val="left"/>
+      <w:pPr>
+        <w:ind w:left="3600" w:hanging="360"/>
+      </w:pPr>
+      <w:rPr>
+        <w:rFonts w:hint="default" w:ascii="Courier New" w:hAnsi="Courier New"/>
+      </w:rPr>
+    </w:lvl>
+    <w:lvl xmlns:w="http://schemas.openxmlformats.org/wordprocessingml/2006/main" w:ilvl="5">
+      <w:start w:val="1"/>
+      <w:numFmt w:val="bullet"/>
+      <w:lvlText w:val=""/>
+      <w:lvlJc w:val="left"/>
+      <w:pPr>
+        <w:ind w:left="4320" w:hanging="360"/>
+      </w:pPr>
+      <w:rPr>
+        <w:rFonts w:hint="default" w:ascii="Wingdings" w:hAnsi="Wingdings"/>
+      </w:rPr>
+    </w:lvl>
+    <w:lvl xmlns:w="http://schemas.openxmlformats.org/wordprocessingml/2006/main" w:ilvl="6">
+      <w:start w:val="1"/>
+      <w:numFmt w:val="bullet"/>
+      <w:lvlText w:val=""/>
+      <w:lvlJc w:val="left"/>
+      <w:pPr>
+        <w:ind w:left="5040" w:hanging="360"/>
+      </w:pPr>
+      <w:rPr>
+        <w:rFonts w:hint="default" w:ascii="Symbol" w:hAnsi="Symbol"/>
+      </w:rPr>
+    </w:lvl>
+    <w:lvl xmlns:w="http://schemas.openxmlformats.org/wordprocessingml/2006/main" w:ilvl="7">
+      <w:start w:val="1"/>
+      <w:numFmt w:val="bullet"/>
+      <w:lvlText w:val="o"/>
+      <w:lvlJc w:val="left"/>
+      <w:pPr>
+        <w:ind w:left="5760" w:hanging="360"/>
+      </w:pPr>
+      <w:rPr>
+        <w:rFonts w:hint="default" w:ascii="Courier New" w:hAnsi="Courier New"/>
+      </w:rPr>
+    </w:lvl>
+    <w:lvl xmlns:w="http://schemas.openxmlformats.org/wordprocessingml/2006/main" w:ilvl="8">
+      <w:start w:val="1"/>
+      <w:numFmt w:val="bullet"/>
+      <w:lvlText w:val=""/>
+      <w:lvlJc w:val="left"/>
+      <w:pPr>
+        <w:ind w:left="6480" w:hanging="360"/>
+      </w:pPr>
+      <w:rPr>
+        <w:rFonts w:hint="default" w:ascii="Wingdings" w:hAnsi="Wingdings"/>
+      </w:rPr>
+    </w:lvl>
+  </w:abstractNum>
   <w:abstractNum w:abstractNumId="0" w15:restartNumberingAfterBreak="0">
     <w:nsid w:val="013042CD"/>
     <w:multiLevelType w:val="multilevel"/>
@@ -3791,6 +4236,9 @@
       </w:rPr>
     </w:lvl>
   </w:abstractNum>
+  <w:num w:numId="17">
+    <w:abstractNumId w:val="16"/>
+  </w:num>
   <w:num w:numId="1" w16cid:durableId="915092904">
     <w:abstractNumId w:val="5"/>
   </w:num>
@@ -4293,6 +4741,16 @@
       <w:shd w:val="clear" w:color="auto" w:fill="E1DFDD"/>
     </w:rPr>
   </w:style>
+  <w:style xmlns:w14="http://schemas.microsoft.com/office/word/2010/wordml" xmlns:mc="http://schemas.openxmlformats.org/markup-compatibility/2006" xmlns:w="http://schemas.openxmlformats.org/wordprocessingml/2006/main" w:type="paragraph" w:styleId="ListParagraph" mc:Ignorable="w14">
+    <w:name xmlns:w="http://schemas.openxmlformats.org/wordprocessingml/2006/main" w:val="List Paragraph"/>
+    <w:basedOn xmlns:w="http://schemas.openxmlformats.org/wordprocessingml/2006/main" w:val="Normal"/>
+    <w:uiPriority xmlns:w="http://schemas.openxmlformats.org/wordprocessingml/2006/main" w:val="34"/>
+    <w:qFormat xmlns:w="http://schemas.openxmlformats.org/wordprocessingml/2006/main"/>
+    <w:pPr xmlns:w="http://schemas.openxmlformats.org/wordprocessingml/2006/main">
+      <w:ind xmlns:w="http://schemas.openxmlformats.org/wordprocessingml/2006/main" w:left="720"/>
+      <w:contextualSpacing xmlns:w="http://schemas.openxmlformats.org/wordprocessingml/2006/main"/>
+    </w:pPr>
+  </w:style>
 </w:styles>
 </file>
 

</xml_diff>